<commit_message>
added 4 kr python
</commit_message>
<xml_diff>
--- a/Теоремы матана 1 сем.docx
+++ b/Теоремы матана 1 сем.docx
@@ -1446,7 +1446,6 @@
       <w:pPr>
         <w:rPr>
           <w:highlight w:val="green"/>
-          <w:lang w:val="en-US"/>
         </w:rPr>
       </w:pPr>
       <w:r>
@@ -1470,34 +1469,56 @@
           <w:highlight w:val="green"/>
           <w:lang w:val="en-US"/>
         </w:rPr>
-        <w:t>c &gt;</w:t>
+        <w:t>c</w:t>
+      </w:r>
+      <w:r>
+        <w:rPr>
+          <w:highlight w:val="green"/>
+        </w:rPr>
+        <w:t xml:space="preserve"> &gt;</w:t>
       </w:r>
       <w:proofErr w:type="gramEnd"/>
       <w:r>
         <w:rPr>
           <w:highlight w:val="green"/>
-          <w:lang w:val="en-US"/>
-        </w:rPr>
-        <w:t xml:space="preserve"> |lambda| + |mu|</w:t>
-      </w:r>
-    </w:p>
-    <w:p>
-      <w:r>
-        <w:rPr>
-          <w:lang w:val="en-US"/>
-        </w:rPr>
-        <w:tab/>
-      </w:r>
-      <w:r>
-        <w:rPr>
-          <w:lang w:val="en-US"/>
-        </w:rPr>
-        <w:tab/>
-      </w:r>
-      <w:r>
-        <w:rPr>
-          <w:lang w:val="en-US"/>
-        </w:rPr>
+        </w:rPr>
+        <w:t xml:space="preserve"> |</w:t>
+      </w:r>
+      <w:r>
+        <w:rPr>
+          <w:highlight w:val="green"/>
+          <w:lang w:val="en-US"/>
+        </w:rPr>
+        <w:t>lambda</w:t>
+      </w:r>
+      <w:r>
+        <w:rPr>
+          <w:highlight w:val="green"/>
+        </w:rPr>
+        <w:t>| + |</w:t>
+      </w:r>
+      <w:r>
+        <w:rPr>
+          <w:highlight w:val="green"/>
+          <w:lang w:val="en-US"/>
+        </w:rPr>
+        <w:t>mu</w:t>
+      </w:r>
+      <w:r>
+        <w:rPr>
+          <w:highlight w:val="green"/>
+        </w:rPr>
+        <w:t>|</w:t>
+      </w:r>
+    </w:p>
+    <w:p>
+      <w:r>
+        <w:tab/>
+      </w:r>
+      <w:r>
+        <w:tab/>
+      </w:r>
+      <w:r>
         <w:tab/>
       </w:r>
       <w:r>
@@ -1553,11 +1574,6 @@
       </w:r>
     </w:p>
     <w:p>
-      <w:pPr>
-        <w:rPr>
-          <w:lang w:val="en-US"/>
-        </w:rPr>
-      </w:pPr>
       <w:r>
         <w:tab/>
       </w:r>
@@ -1598,21 +1614,12 @@
     </w:p>
     <w:p>
       <w:r>
-        <w:rPr>
-          <w:lang w:val="en-US"/>
-        </w:rPr>
-        <w:tab/>
-      </w:r>
-      <w:r>
-        <w:rPr>
-          <w:lang w:val="en-US"/>
-        </w:rPr>
-        <w:tab/>
-      </w:r>
-      <w:r>
-        <w:rPr>
-          <w:lang w:val="en-US"/>
-        </w:rPr>
+        <w:tab/>
+      </w:r>
+      <w:r>
+        <w:tab/>
+      </w:r>
+      <w:r>
         <w:tab/>
       </w:r>
       <w:r>
@@ -2227,23 +2234,15 @@
         <w:rPr>
           <w:highlight w:val="red"/>
         </w:rPr>
-        <w:t xml:space="preserve"> </w:t>
-      </w:r>
-      <w:proofErr w:type="gramStart"/>
+        <w:t xml:space="preserve"> -&gt;</w:t>
+      </w:r>
       <w:r>
         <w:rPr>
           <w:highlight w:val="red"/>
-        </w:rPr>
-        <w:t>-&gt;</w:t>
-      </w:r>
-      <w:r>
-        <w:rPr>
-          <w:highlight w:val="red"/>
           <w:lang w:val="en-US"/>
         </w:rPr>
         <w:t>a</w:t>
       </w:r>
-      <w:proofErr w:type="gramEnd"/>
       <w:r>
         <w:rPr>
           <w:highlight w:val="red"/>
@@ -3664,6 +3663,9 @@
       <w:r>
         <w:t>Теорема об арифметических свойствах непрерывных функций</w:t>
       </w:r>
+      <w:r>
+        <w:t xml:space="preserve"> – Без доказательств</w:t>
+      </w:r>
     </w:p>
     <w:p>
       <w:r>
@@ -3674,23 +3676,212 @@
     <w:p>
       <w:r>
         <w:tab/>
+      </w:r>
+      <w:r>
+        <w:tab/>
+      </w:r>
+      <w:r>
+        <w:rPr>
+          <w:highlight w:val="green"/>
+        </w:rPr>
+        <w:t xml:space="preserve">Рисуем оси, рассматриваем окрестности. </w:t>
+      </w:r>
+      <w:proofErr w:type="spellStart"/>
+      <w:r>
+        <w:rPr>
+          <w:highlight w:val="green"/>
+        </w:rPr>
+        <w:t>Тк</w:t>
+      </w:r>
+      <w:proofErr w:type="spellEnd"/>
+      <w:r>
+        <w:rPr>
+          <w:highlight w:val="green"/>
+        </w:rPr>
+        <w:t xml:space="preserve"> для каждой окрестности существует окрестность, то функция непрерывна.</w:t>
+      </w:r>
+    </w:p>
+    <w:p>
+      <w:r>
+        <w:tab/>
         <w:t>Теорема о существовании непрерывной обратной функции</w:t>
       </w:r>
     </w:p>
     <w:p>
       <w:r>
         <w:tab/>
+      </w:r>
+      <w:r>
+        <w:tab/>
+        <w:t xml:space="preserve">Рассматриваем 2 точки </w:t>
+      </w:r>
+      <w:r>
+        <w:rPr>
+          <w:lang w:val="en-US"/>
+        </w:rPr>
+        <w:t>x</w:t>
+      </w:r>
+      <w:r>
+        <w:t xml:space="preserve">1 </w:t>
+      </w:r>
+      <w:r>
+        <w:t xml:space="preserve">и </w:t>
+      </w:r>
+      <w:r>
+        <w:rPr>
+          <w:lang w:val="en-US"/>
+        </w:rPr>
+        <w:t>x</w:t>
+      </w:r>
+      <w:r>
+        <w:t xml:space="preserve">2 </w:t>
+      </w:r>
+      <w:r>
+        <w:t xml:space="preserve">для возрастающей </w:t>
+      </w:r>
+      <w:r>
+        <w:rPr>
+          <w:lang w:val="en-US"/>
+        </w:rPr>
+        <w:t>f</w:t>
+      </w:r>
+      <w:r>
+        <w:t xml:space="preserve">, </w:t>
+      </w:r>
+      <w:r>
+        <w:t xml:space="preserve">доказываем ее </w:t>
+      </w:r>
+      <w:proofErr w:type="spellStart"/>
+      <w:r>
+        <w:rPr>
+          <w:highlight w:val="green"/>
+        </w:rPr>
+        <w:t>взаим</w:t>
+      </w:r>
+      <w:r>
+        <w:rPr>
+          <w:highlight w:val="green"/>
+        </w:rPr>
+        <w:t>н</w:t>
+      </w:r>
+      <w:r>
+        <w:rPr>
+          <w:highlight w:val="green"/>
+        </w:rPr>
+        <w:t>ооднозначность</w:t>
+      </w:r>
+      <w:proofErr w:type="spellEnd"/>
+      <w:r>
+        <w:t>.</w:t>
+      </w:r>
+    </w:p>
+    <w:p>
+      <w:r>
+        <w:tab/>
         <w:t>Теорема Больцано-Коши</w:t>
       </w:r>
     </w:p>
     <w:p>
       <w:r>
         <w:tab/>
+      </w:r>
+      <w:r>
+        <w:tab/>
+      </w:r>
+      <w:r>
+        <w:rPr>
+          <w:highlight w:val="green"/>
+        </w:rPr>
+        <w:t xml:space="preserve">Делим отрезок пополам, беря на каждом шагу отрезок, на концах которого значения по разные стороны от </w:t>
+      </w:r>
+      <w:r>
+        <w:rPr>
+          <w:highlight w:val="green"/>
+          <w:lang w:val="en-US"/>
+        </w:rPr>
+        <w:t>C</w:t>
+      </w:r>
+      <w:r>
+        <w:rPr>
+          <w:highlight w:val="green"/>
+        </w:rPr>
+        <w:t xml:space="preserve">, затем по непрерывности и предел значения концов получаем </w:t>
+      </w:r>
+      <w:r>
+        <w:rPr>
+          <w:highlight w:val="green"/>
+          <w:lang w:val="en-US"/>
+        </w:rPr>
+        <w:t>f</w:t>
+      </w:r>
+      <w:r>
+        <w:rPr>
+          <w:highlight w:val="green"/>
+        </w:rPr>
+        <w:t>(</w:t>
+      </w:r>
+      <w:r>
+        <w:rPr>
+          <w:highlight w:val="green"/>
+          <w:lang w:val="en-US"/>
+        </w:rPr>
+        <w:t>c</w:t>
+      </w:r>
+      <w:r>
+        <w:rPr>
+          <w:highlight w:val="green"/>
+        </w:rPr>
+        <w:t>)=</w:t>
+      </w:r>
+      <w:r>
+        <w:rPr>
+          <w:highlight w:val="green"/>
+          <w:lang w:val="en-US"/>
+        </w:rPr>
+        <w:t>C</w:t>
+      </w:r>
+    </w:p>
+    <w:p>
+      <w:pPr>
+        <w:rPr>
+          <w:lang w:val="en-US"/>
+        </w:rPr>
+      </w:pPr>
+      <w:r>
+        <w:tab/>
         <w:t>Теорема Вейерштрасса</w:t>
       </w:r>
     </w:p>
     <w:p>
       <w:r>
+        <w:rPr>
+          <w:lang w:val="en-US"/>
+        </w:rPr>
+        <w:tab/>
+      </w:r>
+      <w:r>
+        <w:rPr>
+          <w:lang w:val="en-US"/>
+        </w:rPr>
+        <w:tab/>
+      </w:r>
+      <w:proofErr w:type="spellStart"/>
+      <w:r>
+        <w:rPr>
+          <w:highlight w:val="red"/>
+        </w:rPr>
+        <w:t>Чето</w:t>
+      </w:r>
+      <w:proofErr w:type="spellEnd"/>
+      <w:r>
+        <w:rPr>
+          <w:highlight w:val="red"/>
+        </w:rPr>
+        <w:t xml:space="preserve"> сложно</w:t>
+      </w:r>
+    </w:p>
+    <w:p>
+      <w:r>
         <w:tab/>
         <w:t>Теорема о непрерывности обратной функции</w:t>
       </w:r>
@@ -3735,6 +3926,7 @@
     </w:p>
     <w:p>
       <w:r>
+        <w:lastRenderedPageBreak/>
         <w:tab/>
       </w:r>
       <w:r>
@@ -3813,7 +4005,6 @@
     </w:p>
     <w:p>
       <w:r>
-        <w:lastRenderedPageBreak/>
         <w:tab/>
         <w:t xml:space="preserve">Дифференцирование </w:t>
       </w:r>

</xml_diff>